<commit_message>
Minor update of launcher
</commit_message>
<xml_diff>
--- a/doc/Transmisja.docx
+++ b/doc/Transmisja.docx
@@ -27,7 +27,28 @@
       </w:r>
     </w:p>
     <w:p>
-      <w:proofErr w:type="spellStart"/>
+      <w:r>
+        <w:rPr>
+          <w:b/>
+        </w:rPr>
+        <w:t>Launcher</w:t>
+      </w:r>
+      <w:r>
+        <w:rPr>
+          <w:b/>
+        </w:rPr>
+        <w:t xml:space="preserve"> </w:t>
+      </w:r>
+      <w:r>
+        <w:t>umożliwia użytkownikowi wybranie filmu do przetworzenia oraz ustalenie liczby filmów wyjściowych. Następnie wysyła on do VideoRetriever ścieżkę pliku do przetworzenia oraz ilość filmów wyjściowych.</w:t>
+      </w:r>
+      <w:r>
+        <w:t xml:space="preserve"> Po wysłaniu Launcher czeka na wiadomość od Statistics, która informuję o zakończeniu przetwarzania filmów. Po tym Launcher umożliwia użytkownikowi wyświetlenie poprzednio wygenerowanych wykresów w celu porównania parametrów filmów wyjściowych.</w:t>
+      </w:r>
+      <w:bookmarkStart w:id="0" w:name="_GoBack"/>
+      <w:bookmarkEnd w:id="0"/>
+    </w:p>
+    <w:p>
       <w:r>
         <w:rPr>
           <w:b/>
@@ -40,42 +61,56 @@
         </w:rPr>
         <w:t>Retriever</w:t>
       </w:r>
-      <w:proofErr w:type="spellEnd"/>
-      <w:r>
-        <w:t xml:space="preserve"> pobiera z </w:t>
-      </w:r>
-      <w:proofErr w:type="spellStart"/>
-      <w:r>
-        <w:t>Settings</w:t>
-      </w:r>
-      <w:proofErr w:type="spellEnd"/>
-      <w:r>
-        <w:t xml:space="preserve"> ścieżkę do pliku wideo, który będzie przetwarzany. Następnie tą ścieżkę wysyła po porcie 1233 do Client oraz po porcie 1236 do </w:t>
-      </w:r>
-      <w:proofErr w:type="spellStart"/>
-      <w:r>
-        <w:t>Statistics</w:t>
-      </w:r>
-      <w:proofErr w:type="spellEnd"/>
-      <w:r>
-        <w:t xml:space="preserve">. Jeżeli dane zostały </w:t>
+      <w:r>
+        <w:t xml:space="preserve"> pobiera od</w:t>
+      </w:r>
+      <w:r>
+        <w:t xml:space="preserve"> </w:t>
+      </w:r>
+      <w:r>
+        <w:t>Launcher</w:t>
+      </w:r>
+      <w:r>
+        <w:t xml:space="preserve"> </w:t>
+      </w:r>
+      <w:r>
+        <w:t>ścieżkę do pliku wideo</w:t>
+      </w:r>
+      <w:r>
+        <w:t xml:space="preserve"> oraz liczbę operacji do wykonania na filmie</w:t>
+      </w:r>
+      <w:r>
+        <w:t>.</w:t>
+      </w:r>
+      <w:r>
+        <w:t xml:space="preserve"> Następnie wysyła do Server</w:t>
+      </w:r>
+      <w:r>
+        <w:t xml:space="preserve"> (port 1234), </w:t>
+      </w:r>
+      <w:r>
+        <w:t>Receiver</w:t>
+      </w:r>
+      <w:r>
+        <w:t xml:space="preserve"> (port 1235) oraz Statistics (port 1236) liczbę operacji. Następnie </w:t>
+      </w:r>
+      <w:r>
+        <w:t>ścieżkę</w:t>
+      </w:r>
+      <w:r>
+        <w:t xml:space="preserve"> video</w:t>
+      </w:r>
+      <w:r>
+        <w:t xml:space="preserve"> wysyła po porcie 1233 do Client oraz po porcie 1236 do Statistics. Jeżeli dane zostały </w:t>
       </w:r>
       <w:r>
         <w:t>odebrane</w:t>
       </w:r>
       <w:r>
-        <w:t xml:space="preserve"> to </w:t>
-      </w:r>
-      <w:proofErr w:type="spellStart"/>
-      <w:r>
-        <w:t>Video</w:t>
-      </w:r>
-      <w:r>
-        <w:t>Retriever</w:t>
-      </w:r>
-      <w:proofErr w:type="spellEnd"/>
-      <w:r>
-        <w:t xml:space="preserve"> kończy działanie.</w:t>
+        <w:t xml:space="preserve"> to Video</w:t>
+      </w:r>
+      <w:r>
+        <w:t>Retriever kończy działanie.</w:t>
       </w:r>
     </w:p>
     <w:p>
@@ -89,18 +124,10 @@
         <w:t xml:space="preserve"> odbiera o</w:t>
       </w:r>
       <w:r>
-        <w:t xml:space="preserve">d </w:t>
-      </w:r>
-      <w:proofErr w:type="spellStart"/>
-      <w:r>
-        <w:t>Video</w:t>
-      </w:r>
-      <w:r>
-        <w:t>Retriever</w:t>
-      </w:r>
-      <w:proofErr w:type="spellEnd"/>
-      <w:r>
-        <w:t xml:space="preserve"> </w:t>
+        <w:t>d Video</w:t>
+      </w:r>
+      <w:r>
+        <w:t xml:space="preserve">Retriever </w:t>
       </w:r>
       <w:r>
         <w:t>ścieżkę</w:t>
@@ -123,7 +150,22 @@
         <w:t>Server</w:t>
       </w:r>
       <w:r>
-        <w:t xml:space="preserve"> odbiera od Client</w:t>
+        <w:t xml:space="preserve"> </w:t>
+      </w:r>
+      <w:r>
+        <w:t>odbiera od VideoRetriever</w:t>
+      </w:r>
+      <w:r>
+        <w:t xml:space="preserve"> liczbę </w:t>
+      </w:r>
+      <w:r>
+        <w:t>filmów do przetworzenia</w:t>
+      </w:r>
+      <w:r>
+        <w:t xml:space="preserve">, a od </w:t>
+      </w:r>
+      <w:r>
+        <w:t xml:space="preserve"> Client</w:t>
       </w:r>
       <w:r>
         <w:t xml:space="preserve"> zakodowane klatki, a następnie zamienia strumień bitowy w daną klatkę. Następnie modyfikuję daną klatkę w oparciu o wybraną metodę, po czym koduję ją i wysyła po </w:t>
@@ -132,15 +174,7 @@
         <w:t>porcie</w:t>
       </w:r>
       <w:r>
-        <w:t xml:space="preserve"> 1235 do </w:t>
-      </w:r>
-      <w:proofErr w:type="spellStart"/>
-      <w:r>
-        <w:t>Receiver</w:t>
-      </w:r>
-      <w:proofErr w:type="spellEnd"/>
-      <w:r>
-        <w:t xml:space="preserve">. Jeżeli wszystkie klatki zostały wczytane, a następnie przetworzone i wysłane to </w:t>
+        <w:t xml:space="preserve"> 1235 do Receiver. Jeżeli wszystkie klatki zostały wczytane, a następnie przetworzone i wysłane to </w:t>
       </w:r>
       <w:r>
         <w:t>Server</w:t>
@@ -150,40 +184,35 @@
       </w:r>
     </w:p>
     <w:p>
-      <w:proofErr w:type="spellStart"/>
       <w:r>
         <w:rPr>
           <w:b/>
         </w:rPr>
         <w:t>Receiver</w:t>
       </w:r>
-      <w:proofErr w:type="spellEnd"/>
       <w:r>
         <w:t xml:space="preserve"> </w:t>
       </w:r>
-      <w:proofErr w:type="spellStart"/>
-      <w:r>
-        <w:t>odibera</w:t>
-      </w:r>
-      <w:proofErr w:type="spellEnd"/>
-      <w:r>
-        <w:t xml:space="preserve"> wszystkie klatki od Server, a następnie zgodnie z ustalonymi parametrami zamienia klatki w materiał wideo. Następnie wysyła materiał wideo do </w:t>
-      </w:r>
-      <w:proofErr w:type="spellStart"/>
-      <w:r>
-        <w:t>Statistics</w:t>
-      </w:r>
-      <w:proofErr w:type="spellEnd"/>
-      <w:r>
-        <w:t xml:space="preserve"> po porcie 1236. Jeżeli wszystkie materiały wideo zostały wysłane, to </w:t>
-      </w:r>
-      <w:proofErr w:type="spellStart"/>
-      <w:r>
-        <w:t>Receiver</w:t>
-      </w:r>
-      <w:proofErr w:type="spellEnd"/>
-      <w:r>
-        <w:t xml:space="preserve"> kończy działanie.</w:t>
+      <w:r>
+        <w:t xml:space="preserve">odbiera od VideoRetriever liczbę </w:t>
+      </w:r>
+      <w:r>
+        <w:t xml:space="preserve">filmów do </w:t>
+      </w:r>
+      <w:r>
+        <w:t>stworzenia</w:t>
+      </w:r>
+      <w:r>
+        <w:t xml:space="preserve"> </w:t>
+      </w:r>
+      <w:r>
+        <w:t>, a od Server wszystkie klatki</w:t>
+      </w:r>
+      <w:r>
+        <w:t xml:space="preserve"> filmu wejściowego</w:t>
+      </w:r>
+      <w:r>
+        <w:t>, a następnie zgodnie z ustalonymi parametrami zamienia klatki w materiał wideo. Następnie wysyła materiał wideo do Statistics po porcie 1236. Jeżeli wszystkie materiały wideo zostały wysłane, to Receiver kończy działanie.</w:t>
       </w:r>
     </w:p>
     <w:p>
@@ -194,7 +223,6 @@
           <w:smallCaps/>
         </w:rPr>
       </w:pPr>
-      <w:proofErr w:type="spellStart"/>
       <w:r>
         <w:rPr>
           <w:b/>
@@ -207,7 +235,6 @@
         </w:rPr>
         <w:t>s</w:t>
       </w:r>
-      <w:proofErr w:type="spellEnd"/>
       <w:r>
         <w:t xml:space="preserve"> zbiera wszystkie materiały wideo, a następnie analizuje je pod kątem najważniejszych parametrów, takich jak: długość wideo, </w:t>
       </w:r>
@@ -215,23 +242,10 @@
         <w:t>przepływność</w:t>
       </w:r>
       <w:r>
-        <w:t xml:space="preserve"> wideo, liczba klatek na sekundę w danym wideo, szerokość klatki w wideo, długość klatki w wideo oraz rozmiar pliku wideo. Po zebraniu danych odnośnie wszystkich plików </w:t>
-      </w:r>
-      <w:proofErr w:type="spellStart"/>
-      <w:r>
-        <w:t>Statistics</w:t>
-      </w:r>
-      <w:proofErr w:type="spellEnd"/>
-      <w:r>
-        <w:t xml:space="preserve"> generuje wykresy. Jeżeli wszystkie wykresy zostały wygenerowane to </w:t>
-      </w:r>
-      <w:proofErr w:type="spellStart"/>
-      <w:r>
-        <w:t>Statistics</w:t>
-      </w:r>
-      <w:proofErr w:type="spellEnd"/>
-      <w:r>
-        <w:t xml:space="preserve"> kończy pracę.</w:t>
+        <w:t xml:space="preserve"> wideo, liczba klatek na sekundę w danym wideo, szerokość klatki w wideo, długość klatki w wideo oraz rozmiar pliku wideo. Po zebraniu danych odnośnie wszystkich plików Statistics generuje wykresy. Jeżeli wszystkie wykresy zostały wygenerowane </w:t>
+      </w:r>
+      <w:r>
+        <w:t>to wysyła wiadomość do Launcher, a następnie kończy pracę.</w:t>
       </w:r>
     </w:p>
     <w:p>
@@ -254,23 +268,13 @@
           <w:numId w:val="0"/>
         </w:numPr>
       </w:pPr>
-      <w:proofErr w:type="spellStart"/>
       <w:r>
         <w:t>Socket</w:t>
       </w:r>
-      <w:proofErr w:type="spellEnd"/>
-    </w:p>
-    <w:p>
-      <w:r>
-        <w:t xml:space="preserve">Jest to moduł, który zapewnia dostęp do interfejsu BSD </w:t>
-      </w:r>
-      <w:proofErr w:type="spellStart"/>
-      <w:r>
-        <w:t>socket</w:t>
-      </w:r>
-      <w:proofErr w:type="spellEnd"/>
-      <w:r>
-        <w:t>.</w:t>
+    </w:p>
+    <w:p>
+      <w:r>
+        <w:t>Jest to moduł, który zapewnia dostęp do interfejsu BSD socket.</w:t>
       </w:r>
     </w:p>
     <w:p>
@@ -317,6 +321,7 @@
         <w:ind w:left="576" w:hanging="576"/>
       </w:pPr>
       <w:r>
+        <w:lastRenderedPageBreak/>
         <w:t>wykorzystane biblioteki</w:t>
       </w:r>
     </w:p>
@@ -328,11 +333,9 @@
           <w:numId w:val="0"/>
         </w:numPr>
       </w:pPr>
-      <w:proofErr w:type="spellStart"/>
       <w:r>
         <w:t>OpenCV</w:t>
       </w:r>
-      <w:proofErr w:type="spellEnd"/>
     </w:p>
     <w:p>
       <w:r>
@@ -347,11 +350,9 @@
           <w:numId w:val="0"/>
         </w:numPr>
       </w:pPr>
-      <w:proofErr w:type="spellStart"/>
       <w:r>
         <w:t>Pygal</w:t>
       </w:r>
-      <w:proofErr w:type="spellEnd"/>
     </w:p>
     <w:p>
       <w:r>
@@ -366,12 +367,9 @@
           <w:numId w:val="0"/>
         </w:numPr>
       </w:pPr>
-      <w:proofErr w:type="spellStart"/>
-      <w:r>
-        <w:lastRenderedPageBreak/>
+      <w:r>
         <w:t>Hachoir</w:t>
       </w:r>
-      <w:proofErr w:type="spellEnd"/>
     </w:p>
     <w:p>
       <w:r>
@@ -392,31 +390,13 @@
           <w:numId w:val="0"/>
         </w:numPr>
       </w:pPr>
-      <w:proofErr w:type="spellStart"/>
       <w:r>
         <w:t>NumPy</w:t>
       </w:r>
-      <w:proofErr w:type="spellEnd"/>
-    </w:p>
-    <w:p>
-      <w:r>
-        <w:t xml:space="preserve">Jest to rozszerzenie do </w:t>
-      </w:r>
-      <w:proofErr w:type="spellStart"/>
-      <w:r>
-        <w:t>Python’a</w:t>
-      </w:r>
-      <w:proofErr w:type="spellEnd"/>
-      <w:r>
-        <w:t xml:space="preserve">, które dodaje </w:t>
-      </w:r>
-      <w:proofErr w:type="spellStart"/>
-      <w:r>
-        <w:t>wsparcię</w:t>
-      </w:r>
-      <w:proofErr w:type="spellEnd"/>
-      <w:r>
-        <w:t xml:space="preserve"> dla dużych, wielowymiarowych tablic i macierzy, razem z dużą biblioteką funkcji matematycznych  do wysokopoziomowych operacji nad tymi tablicami.  </w:t>
+    </w:p>
+    <w:p>
+      <w:r>
+        <w:t xml:space="preserve">Jest to rozszerzenie do Python’a, które dodaje wsparcię dla dużych, wielowymiarowych tablic i macierzy, razem z dużą biblioteką funkcji matematycznych  do wysokopoziomowych operacji nad tymi tablicami.  </w:t>
       </w:r>
     </w:p>
     <w:p>
@@ -440,90 +420,13 @@
           <w:numId w:val="0"/>
         </w:numPr>
       </w:pPr>
-      <w:proofErr w:type="spellStart"/>
-      <w:r>
-        <w:t>Background</w:t>
-      </w:r>
-      <w:proofErr w:type="spellEnd"/>
-      <w:r>
-        <w:t xml:space="preserve"> </w:t>
-      </w:r>
-      <w:proofErr w:type="spellStart"/>
-      <w:r>
-        <w:t>subtractor</w:t>
-      </w:r>
-      <w:proofErr w:type="spellEnd"/>
-      <w:r>
-        <w:t xml:space="preserve"> mog2</w:t>
-      </w:r>
-    </w:p>
-    <w:p>
-      <w:r>
-        <w:t xml:space="preserve">Jest to </w:t>
-      </w:r>
-      <w:proofErr w:type="spellStart"/>
-      <w:r>
-        <w:t>Gaussian</w:t>
-      </w:r>
-      <w:proofErr w:type="spellEnd"/>
-      <w:r>
-        <w:t xml:space="preserve"> </w:t>
-      </w:r>
-      <w:proofErr w:type="spellStart"/>
-      <w:r>
-        <w:t>Mixture-based</w:t>
-      </w:r>
-      <w:proofErr w:type="spellEnd"/>
-      <w:r>
-        <w:t xml:space="preserve"> </w:t>
-      </w:r>
-      <w:proofErr w:type="spellStart"/>
-      <w:r>
-        <w:t>Background</w:t>
-      </w:r>
-      <w:proofErr w:type="spellEnd"/>
-      <w:r>
-        <w:t>/</w:t>
-      </w:r>
-      <w:proofErr w:type="spellStart"/>
-      <w:r>
-        <w:t>Foreground</w:t>
-      </w:r>
-      <w:proofErr w:type="spellEnd"/>
-      <w:r>
-        <w:t xml:space="preserve"> </w:t>
-      </w:r>
-      <w:proofErr w:type="spellStart"/>
-      <w:r>
-        <w:t>Segmentation</w:t>
-      </w:r>
-      <w:proofErr w:type="spellEnd"/>
-      <w:r>
-        <w:t xml:space="preserve"> </w:t>
-      </w:r>
-      <w:proofErr w:type="spellStart"/>
-      <w:r>
-        <w:t>Algorythm</w:t>
-      </w:r>
-      <w:proofErr w:type="spellEnd"/>
-      <w:r>
-        <w:t xml:space="preserve">. Wykorzystuje ona metodę modelowania każdego piksela tła przy pomocy mieszanki dystrybucji K </w:t>
-      </w:r>
-      <w:proofErr w:type="spellStart"/>
-      <w:r>
-        <w:t>Gaussiana</w:t>
-      </w:r>
-      <w:proofErr w:type="spellEnd"/>
-      <w:r>
-        <w:t xml:space="preserve">, gdzie 3≤k≥5. Wagi tych mieszanin, są reprezentowane przez proporcjonalną ilość czasu jaki dany kolor pozostał na scenie. Ewentualnym kolorem tła będzie ten, który został dłużej i był bardziej statyczny. Metoda ta ma nieobowiązkowe parametry takie jak: długość historii, liczba mieszanin </w:t>
-      </w:r>
-      <w:proofErr w:type="spellStart"/>
-      <w:r>
-        <w:t>gaussiana</w:t>
-      </w:r>
-      <w:proofErr w:type="spellEnd"/>
-      <w:r>
-        <w:t xml:space="preserve">, próg, etc. </w:t>
+      <w:r>
+        <w:t>Background subtractor mog2</w:t>
+      </w:r>
+    </w:p>
+    <w:p>
+      <w:r>
+        <w:t xml:space="preserve">Jest to Gaussian Mixture-based Background/Foreground Segmentation Algorythm. Wykorzystuje ona metodę modelowania każdego piksela tła przy pomocy mieszanki dystrybucji K Gaussiana, gdzie 3≤k≥5. Wagi tych mieszanin, są reprezentowane przez proporcjonalną ilość czasu jaki dany kolor pozostał na scenie. Ewentualnym kolorem tła będzie ten, który został dłużej i był bardziej statyczny. Metoda ta ma nieobowiązkowe parametry takie jak: długość historii, liczba mieszanin gaussiana, próg, etc. </w:t>
       </w:r>
     </w:p>
     <w:p>
@@ -534,87 +437,13 @@
           <w:numId w:val="0"/>
         </w:numPr>
       </w:pPr>
-      <w:proofErr w:type="spellStart"/>
-      <w:r>
-        <w:t>Background</w:t>
-      </w:r>
-      <w:proofErr w:type="spellEnd"/>
-      <w:r>
-        <w:t xml:space="preserve"> </w:t>
-      </w:r>
-      <w:proofErr w:type="spellStart"/>
-      <w:r>
-        <w:t>subtractor</w:t>
-      </w:r>
-      <w:proofErr w:type="spellEnd"/>
-      <w:r>
-        <w:t xml:space="preserve"> </w:t>
-      </w:r>
-      <w:proofErr w:type="spellStart"/>
-      <w:r>
-        <w:t>knn</w:t>
-      </w:r>
-      <w:proofErr w:type="spellEnd"/>
-    </w:p>
-    <w:p>
-      <w:r>
-        <w:t xml:space="preserve">Jest to również </w:t>
-      </w:r>
-      <w:proofErr w:type="spellStart"/>
-      <w:r>
-        <w:t>Gaussian</w:t>
-      </w:r>
-      <w:proofErr w:type="spellEnd"/>
-      <w:r>
-        <w:t xml:space="preserve"> </w:t>
-      </w:r>
-      <w:proofErr w:type="spellStart"/>
-      <w:r>
-        <w:t>Mixture-based</w:t>
-      </w:r>
-      <w:proofErr w:type="spellEnd"/>
-      <w:r>
-        <w:t xml:space="preserve"> </w:t>
-      </w:r>
-      <w:proofErr w:type="spellStart"/>
-      <w:r>
-        <w:t>Background</w:t>
-      </w:r>
-      <w:proofErr w:type="spellEnd"/>
-      <w:r>
-        <w:t>/</w:t>
-      </w:r>
-      <w:proofErr w:type="spellStart"/>
-      <w:r>
-        <w:t>Foreground</w:t>
-      </w:r>
-      <w:proofErr w:type="spellEnd"/>
-      <w:r>
-        <w:t xml:space="preserve"> </w:t>
-      </w:r>
-      <w:proofErr w:type="spellStart"/>
-      <w:r>
-        <w:t>Segmentation</w:t>
-      </w:r>
-      <w:proofErr w:type="spellEnd"/>
-      <w:r>
-        <w:t xml:space="preserve"> </w:t>
-      </w:r>
-      <w:proofErr w:type="spellStart"/>
-      <w:r>
-        <w:t>Algorith</w:t>
-      </w:r>
-      <w:proofErr w:type="spellEnd"/>
-      <w:r>
-        <w:t xml:space="preserve">. Jedną ważną cechą jest to, że algorytm wybiera odpowiedni współczynnik dystrybucji </w:t>
-      </w:r>
-      <w:proofErr w:type="spellStart"/>
-      <w:r>
-        <w:t>Gaussiana</w:t>
-      </w:r>
-      <w:proofErr w:type="spellEnd"/>
-      <w:r>
-        <w:t xml:space="preserve"> dla każdego piksela. Powoduję to, że jest on bardziej dostosowany do różnych scen spowodowanych oświetleniem. W tej metodzie jest możliwość wykrywania cieni. </w:t>
+      <w:r>
+        <w:t>Background subtractor knn</w:t>
+      </w:r>
+    </w:p>
+    <w:p>
+      <w:r>
+        <w:t xml:space="preserve">Jest to również Gaussian Mixture-based Background/Foreground Segmentation Algorith. Jedną ważną cechą jest to, że algorytm wybiera odpowiedni współczynnik dystrybucji Gaussiana dla każdego piksela. Powoduję to, że jest on bardziej dostosowany do różnych scen spowodowanych oświetleniem. W tej metodzie jest możliwość wykrywania cieni. </w:t>
       </w:r>
     </w:p>
     <w:p>
@@ -625,19 +454,9 @@
           <w:numId w:val="0"/>
         </w:numPr>
       </w:pPr>
-      <w:proofErr w:type="spellStart"/>
-      <w:r>
-        <w:t>Remove</w:t>
-      </w:r>
-      <w:proofErr w:type="spellEnd"/>
-      <w:r>
-        <w:t xml:space="preserve"> </w:t>
-      </w:r>
-      <w:proofErr w:type="spellStart"/>
-      <w:r>
-        <w:t>background</w:t>
-      </w:r>
-      <w:proofErr w:type="spellEnd"/>
+      <w:r>
+        <w:t>Remove background</w:t>
+      </w:r>
     </w:p>
     <w:p>
       <w:r>
@@ -652,19 +471,9 @@
           <w:numId w:val="0"/>
         </w:numPr>
       </w:pPr>
-      <w:proofErr w:type="spellStart"/>
-      <w:r>
-        <w:t>Frame</w:t>
-      </w:r>
-      <w:proofErr w:type="spellEnd"/>
-      <w:r>
-        <w:t xml:space="preserve"> </w:t>
-      </w:r>
-      <w:proofErr w:type="spellStart"/>
-      <w:r>
-        <w:t>resize</w:t>
-      </w:r>
-      <w:proofErr w:type="spellEnd"/>
+      <w:r>
+        <w:t>Frame resize</w:t>
+      </w:r>
     </w:p>
     <w:p>
       <w:r>
@@ -679,19 +488,9 @@
           <w:numId w:val="0"/>
         </w:numPr>
       </w:pPr>
-      <w:proofErr w:type="spellStart"/>
-      <w:r>
-        <w:t>Change</w:t>
-      </w:r>
-      <w:proofErr w:type="spellEnd"/>
-      <w:r>
-        <w:t xml:space="preserve"> </w:t>
-      </w:r>
-      <w:proofErr w:type="spellStart"/>
-      <w:r>
-        <w:t>colorspace</w:t>
-      </w:r>
-      <w:proofErr w:type="spellEnd"/>
+      <w:r>
+        <w:t>Change colorspace</w:t>
+      </w:r>
     </w:p>
     <w:p>
       <w:r>
@@ -707,13 +506,8 @@
         </w:numPr>
       </w:pPr>
       <w:r>
-        <w:t xml:space="preserve">Global </w:t>
-      </w:r>
-      <w:proofErr w:type="spellStart"/>
-      <w:r>
-        <w:t>threshold</w:t>
-      </w:r>
-      <w:proofErr w:type="spellEnd"/>
+        <w:t>Global threshold</w:t>
+      </w:r>
     </w:p>
     <w:p>
       <w:r>
@@ -728,27 +522,14 @@
           <w:numId w:val="0"/>
         </w:numPr>
       </w:pPr>
-      <w:proofErr w:type="spellStart"/>
-      <w:r>
-        <w:t>Translate</w:t>
-      </w:r>
-      <w:proofErr w:type="spellEnd"/>
-      <w:r>
-        <w:t xml:space="preserve"> </w:t>
-      </w:r>
-      <w:proofErr w:type="spellStart"/>
-      <w:r>
-        <w:t>frame</w:t>
-      </w:r>
-      <w:proofErr w:type="spellEnd"/>
-    </w:p>
-    <w:p>
-      <w:r>
-        <w:t>Metoda polega na przesunięciu obiektu w danym kierunku (</w:t>
-      </w:r>
-      <w:proofErr w:type="spellStart"/>
-      <w:r>
-        <w:t>t</w:t>
+      <w:r>
+        <w:lastRenderedPageBreak/>
+        <w:t>Translate frame</w:t>
+      </w:r>
+    </w:p>
+    <w:p>
+      <w:r>
+        <w:t>Metoda polega na przesunięciu obiektu w danym kierunku (t</w:t>
       </w:r>
       <w:r>
         <w:rPr>
@@ -756,7 +537,6 @@
         </w:rPr>
         <w:t>x</w:t>
       </w:r>
-      <w:proofErr w:type="spellEnd"/>
       <w:r>
         <w:t>, t</w:t>
       </w:r>
@@ -913,19 +693,9 @@
           <w:numId w:val="0"/>
         </w:numPr>
       </w:pPr>
-      <w:proofErr w:type="spellStart"/>
-      <w:r>
-        <w:t>Rotate</w:t>
-      </w:r>
-      <w:proofErr w:type="spellEnd"/>
-      <w:r>
-        <w:t xml:space="preserve"> </w:t>
-      </w:r>
-      <w:proofErr w:type="spellStart"/>
-      <w:r>
-        <w:t>frame</w:t>
-      </w:r>
-      <w:proofErr w:type="spellEnd"/>
+      <w:r>
+        <w:t>Rotate frame</w:t>
+      </w:r>
     </w:p>
     <w:p>
       <w:r>
@@ -945,7 +715,6 @@
     </w:p>
     <w:p>
       <w:r>
-        <w:lastRenderedPageBreak/>
         <w:t xml:space="preserve"> </w:t>
       </w:r>
       <m:oMath>
@@ -1137,19 +906,9 @@
           <w:numId w:val="0"/>
         </w:numPr>
       </w:pPr>
-      <w:proofErr w:type="spellStart"/>
-      <w:r>
-        <w:t>Affine</w:t>
-      </w:r>
-      <w:proofErr w:type="spellEnd"/>
-      <w:r>
-        <w:t xml:space="preserve"> </w:t>
-      </w:r>
-      <w:proofErr w:type="spellStart"/>
-      <w:r>
-        <w:t>transformation</w:t>
-      </w:r>
-      <w:proofErr w:type="spellEnd"/>
+      <w:r>
+        <w:t>Affine transformation</w:t>
+      </w:r>
     </w:p>
     <w:p>
       <w:r>
@@ -1340,13 +1099,11 @@
             <v:path o:extrusionok="f" gradientshapeok="t" o:connecttype="rect"/>
             <o:lock v:ext="edit" aspectratio="t"/>
           </v:shapetype>
-          <v:shape id="_x0000_i1025" type="#_x0000_t75" style="width:413.6pt;height:699.9pt">
+          <v:shape id="_x0000_i1025" type="#_x0000_t75" style="width:410.25pt;height:699.05pt">
             <v:imagedata r:id="rId8" o:title="diagram"/>
           </v:shape>
         </w:pict>
       </w:r>
-      <w:bookmarkStart w:id="0" w:name="_GoBack"/>
-      <w:bookmarkEnd w:id="0"/>
     </w:p>
     <w:sectPr>
       <w:headerReference w:type="default" r:id="rId9"/>
@@ -3058,8 +2815,10 @@
     <w:rsid w:val="002F3CBC"/>
     <w:rsid w:val="00772097"/>
     <w:rsid w:val="008A5E52"/>
+    <w:rsid w:val="00954AED"/>
     <w:rsid w:val="00A0674E"/>
     <w:rsid w:val="00AD1C69"/>
+    <w:rsid w:val="00CA675D"/>
   </w:rsids>
   <m:mathPr>
     <m:mathFont m:val="Cambria Math"/>
@@ -3797,7 +3556,7 @@
 </file>
 
 <file path=customXml/itemProps1.xml><?xml version="1.0" encoding="utf-8"?>
-<ds:datastoreItem xmlns:ds="http://schemas.openxmlformats.org/officeDocument/2006/customXml" ds:itemID="{C98A7557-0E1D-4333-9D37-0BC06E7D4C1A}">
+<ds:datastoreItem xmlns:ds="http://schemas.openxmlformats.org/officeDocument/2006/customXml" ds:itemID="{7F64E387-AE5A-4C22-955E-120571A10B2D}">
   <ds:schemaRefs>
     <ds:schemaRef ds:uri="http://schemas.openxmlformats.org/officeDocument/2006/bibliography"/>
   </ds:schemaRefs>

</xml_diff>